<commit_message>
added to qual analysis
</commit_message>
<xml_diff>
--- a/Qual_Analysis.docx
+++ b/Qual_Analysis.docx
@@ -21972,18 +21972,7 @@
                 <w:lang w:val="en-GB" w:eastAsia="de-DE"/>
                 <w14:ligatures w14:val="none"/>
               </w:rPr>
-              <w:t>Add: “</w:t>
-            </w:r>
-            <w:r>
-              <w:rPr>
-                <w:rFonts w:eastAsia="Times New Roman" w:cs="Times New Roman"/>
-                <w:kern w:val="0"/>
-                <w:sz w:val="20"/>
-                <w:szCs w:val="20"/>
-                <w:lang w:val="en-GB" w:eastAsia="de-DE"/>
-                <w14:ligatures w14:val="none"/>
-              </w:rPr>
-              <w:t>other administrative requirements</w:t>
+              <w:t>Add: “other administrative requirements</w:t>
             </w:r>
             <w:r>
               <w:rPr>
@@ -22141,18 +22130,7 @@
                 <w:lang w:val="en-GB" w:eastAsia="de-DE"/>
                 <w14:ligatures w14:val="none"/>
               </w:rPr>
-              <w:t>and in this Directive.</w:t>
-            </w:r>
-            <w:r>
-              <w:rPr>
-                <w:rFonts w:eastAsia="Times New Roman" w:cs="Times New Roman"/>
-                <w:kern w:val="0"/>
-                <w:sz w:val="20"/>
-                <w:szCs w:val="20"/>
-                <w:lang w:val="en-GB" w:eastAsia="de-DE"/>
-                <w14:ligatures w14:val="none"/>
-              </w:rPr>
-              <w:t xml:space="preserve">” </w:t>
+              <w:t xml:space="preserve">and in this Directive.” </w:t>
             </w:r>
           </w:p>
           <w:p>
@@ -25680,16 +25658,17 @@
         <w:tblLook w:val="04A0" w:firstRow="1" w:lastRow="0" w:firstColumn="1" w:lastColumn="0" w:noHBand="0" w:noVBand="1"/>
       </w:tblPr>
       <w:tblGrid>
-        <w:gridCol w:w="2335"/>
-        <w:gridCol w:w="3109"/>
-        <w:gridCol w:w="3269"/>
-        <w:gridCol w:w="3756"/>
-        <w:gridCol w:w="1808"/>
+        <w:gridCol w:w="1271"/>
+        <w:gridCol w:w="2977"/>
+        <w:gridCol w:w="3685"/>
+        <w:gridCol w:w="2899"/>
+        <w:gridCol w:w="1788"/>
+        <w:gridCol w:w="1657"/>
       </w:tblGrid>
       <w:tr>
         <w:tc>
           <w:tcPr>
-            <w:tcW w:w="2335" w:type="dxa"/>
+            <w:tcW w:w="1271" w:type="dxa"/>
           </w:tcPr>
           <w:p>
             <w:pPr>
@@ -25711,7 +25690,7 @@
         </w:tc>
         <w:tc>
           <w:tcPr>
-            <w:tcW w:w="3109" w:type="dxa"/>
+            <w:tcW w:w="2977" w:type="dxa"/>
           </w:tcPr>
           <w:p>
             <w:pPr>
@@ -25733,7 +25712,7 @@
         </w:tc>
         <w:tc>
           <w:tcPr>
-            <w:tcW w:w="3269" w:type="dxa"/>
+            <w:tcW w:w="3685" w:type="dxa"/>
             <w:shd w:val="clear" w:color="auto" w:fill="auto"/>
           </w:tcPr>
           <w:p>
@@ -25756,7 +25735,7 @@
         </w:tc>
         <w:tc>
           <w:tcPr>
-            <w:tcW w:w="3756" w:type="dxa"/>
+            <w:tcW w:w="2899" w:type="dxa"/>
             <w:shd w:val="clear" w:color="auto" w:fill="auto"/>
           </w:tcPr>
           <w:p>
@@ -25779,7 +25758,7 @@
         </w:tc>
         <w:tc>
           <w:tcPr>
-            <w:tcW w:w="1808" w:type="dxa"/>
+            <w:tcW w:w="1788" w:type="dxa"/>
           </w:tcPr>
           <w:p>
             <w:pPr>
@@ -25795,15 +25774,46 @@
                 <w:szCs w:val="20"/>
                 <w:lang w:val="en-GB"/>
               </w:rPr>
-              <w:t xml:space="preserve">Number of coded </w:t>
-            </w:r>
-            <w:r>
-              <w:rPr>
-                <w:sz w:val="20"/>
-                <w:szCs w:val="20"/>
-                <w:lang w:val="en-GB"/>
-              </w:rPr>
-              <w:t>segments</w:t>
+              <w:t>Number of coded segments original</w:t>
+            </w:r>
+          </w:p>
+          <w:p>
+            <w:pPr>
+              <w:rPr>
+                <w:sz w:val="20"/>
+                <w:szCs w:val="20"/>
+                <w:lang w:val="en-GB"/>
+              </w:rPr>
+            </w:pPr>
+            <w:r>
+              <w:rPr>
+                <w:sz w:val="20"/>
+                <w:szCs w:val="20"/>
+                <w:lang w:val="en-GB"/>
+              </w:rPr>
+              <w:t>amendments</w:t>
+            </w:r>
+          </w:p>
+        </w:tc>
+        <w:tc>
+          <w:tcPr>
+            <w:tcW w:w="1657" w:type="dxa"/>
+          </w:tcPr>
+          <w:p>
+            <w:pPr>
+              <w:rPr>
+                <w:sz w:val="20"/>
+                <w:szCs w:val="20"/>
+                <w:lang w:val="en-GB"/>
+              </w:rPr>
+            </w:pPr>
+            <w:r>
+              <w:rPr>
+                <w:sz w:val="20"/>
+                <w:szCs w:val="20"/>
+                <w:lang w:val="en-GB"/>
+              </w:rPr>
+              <w:t>Number of coded segments generated amendments</w:t>
             </w:r>
           </w:p>
         </w:tc>
@@ -25811,7 +25821,7 @@
       <w:tr>
         <w:tc>
           <w:tcPr>
-            <w:tcW w:w="2335" w:type="dxa"/>
+            <w:tcW w:w="1271" w:type="dxa"/>
             <w:shd w:val="clear" w:color="auto" w:fill="95DCF7" w:themeFill="accent4" w:themeFillTint="66"/>
           </w:tcPr>
           <w:p>
@@ -25834,7 +25844,7 @@
         </w:tc>
         <w:tc>
           <w:tcPr>
-            <w:tcW w:w="3109" w:type="dxa"/>
+            <w:tcW w:w="2977" w:type="dxa"/>
             <w:shd w:val="clear" w:color="auto" w:fill="auto"/>
           </w:tcPr>
           <w:p>
@@ -25857,7 +25867,7 @@
         </w:tc>
         <w:tc>
           <w:tcPr>
-            <w:tcW w:w="3269" w:type="dxa"/>
+            <w:tcW w:w="3685" w:type="dxa"/>
             <w:shd w:val="clear" w:color="auto" w:fill="auto"/>
           </w:tcPr>
           <w:p>
@@ -25953,7 +25963,7 @@
         </w:tc>
         <w:tc>
           <w:tcPr>
-            <w:tcW w:w="3756" w:type="dxa"/>
+            <w:tcW w:w="2899" w:type="dxa"/>
             <w:shd w:val="clear" w:color="auto" w:fill="auto"/>
           </w:tcPr>
           <w:p>
@@ -26089,7 +26099,7 @@
         </w:tc>
         <w:tc>
           <w:tcPr>
-            <w:tcW w:w="1808" w:type="dxa"/>
+            <w:tcW w:w="1788" w:type="dxa"/>
             <w:shd w:val="clear" w:color="auto" w:fill="auto"/>
           </w:tcPr>
           <w:p>
@@ -26141,6 +26151,62 @@
                 <w:lang w:val="en-GB"/>
               </w:rPr>
               <w:t>Right: 14</w:t>
+            </w:r>
+          </w:p>
+        </w:tc>
+        <w:tc>
+          <w:tcPr>
+            <w:tcW w:w="1657" w:type="dxa"/>
+          </w:tcPr>
+          <w:p>
+            <w:pPr>
+              <w:rPr>
+                <w:sz w:val="20"/>
+                <w:szCs w:val="20"/>
+                <w:lang w:val="en-GB"/>
+              </w:rPr>
+            </w:pPr>
+            <w:r>
+              <w:rPr>
+                <w:sz w:val="20"/>
+                <w:szCs w:val="20"/>
+                <w:lang w:val="en-GB"/>
+              </w:rPr>
+              <w:t>Total:</w:t>
+            </w:r>
+          </w:p>
+          <w:p>
+            <w:pPr>
+              <w:rPr>
+                <w:sz w:val="20"/>
+                <w:szCs w:val="20"/>
+                <w:lang w:val="en-GB"/>
+              </w:rPr>
+            </w:pPr>
+            <w:r>
+              <w:rPr>
+                <w:sz w:val="20"/>
+                <w:szCs w:val="20"/>
+                <w:lang w:val="en-GB"/>
+              </w:rPr>
+              <w:t>Left:</w:t>
+            </w:r>
+          </w:p>
+          <w:p>
+            <w:pPr>
+              <w:rPr>
+                <w:sz w:val="20"/>
+                <w:szCs w:val="20"/>
+                <w:lang w:val="en-GB"/>
+              </w:rPr>
+            </w:pPr>
+            <w:r>
+              <w:rPr>
+                <w:sz w:val="20"/>
+                <w:szCs w:val="20"/>
+                <w:lang w:val="en-GB"/>
+              </w:rPr>
+              <w:t>Right:</w:t>
             </w:r>
           </w:p>
         </w:tc>
@@ -26148,7 +26214,7 @@
       <w:tr>
         <w:tc>
           <w:tcPr>
-            <w:tcW w:w="2335" w:type="dxa"/>
+            <w:tcW w:w="1271" w:type="dxa"/>
             <w:shd w:val="clear" w:color="auto" w:fill="F1A983" w:themeFill="accent2" w:themeFillTint="99"/>
           </w:tcPr>
           <w:p>
@@ -26165,29 +26231,13 @@
                 <w:szCs w:val="20"/>
                 <w:lang w:val="en-GB"/>
               </w:rPr>
-              <w:t xml:space="preserve">Stance towards European integration </w:t>
-            </w:r>
-            <w:r>
-              <w:rPr>
-                <w:sz w:val="20"/>
-                <w:szCs w:val="20"/>
-                <w:lang w:val="en-GB"/>
-              </w:rPr>
-              <w:t>in the context of</w:t>
-            </w:r>
-            <w:r>
-              <w:rPr>
-                <w:sz w:val="20"/>
-                <w:szCs w:val="20"/>
-                <w:lang w:val="en-GB"/>
-              </w:rPr>
-              <w:t xml:space="preserve"> migration</w:t>
+              <w:t>Stance towards European integration in the context of migration</w:t>
             </w:r>
           </w:p>
         </w:tc>
         <w:tc>
           <w:tcPr>
-            <w:tcW w:w="3109" w:type="dxa"/>
+            <w:tcW w:w="2977" w:type="dxa"/>
             <w:shd w:val="clear" w:color="auto" w:fill="auto"/>
           </w:tcPr>
           <w:p>
@@ -26210,7 +26260,7 @@
         </w:tc>
         <w:tc>
           <w:tcPr>
-            <w:tcW w:w="3269" w:type="dxa"/>
+            <w:tcW w:w="3685" w:type="dxa"/>
             <w:shd w:val="clear" w:color="auto" w:fill="auto"/>
           </w:tcPr>
           <w:p>
@@ -26270,7 +26320,7 @@
         </w:tc>
         <w:tc>
           <w:tcPr>
-            <w:tcW w:w="3756" w:type="dxa"/>
+            <w:tcW w:w="2899" w:type="dxa"/>
             <w:shd w:val="clear" w:color="auto" w:fill="auto"/>
           </w:tcPr>
           <w:p>
@@ -26347,20 +26397,11 @@
               </w:rPr>
               <w:t>calls for solidarity which have been in vain.</w:t>
             </w:r>
-          </w:p>
-          <w:p>
-            <w:pPr>
-              <w:rPr>
-                <w:sz w:val="20"/>
-                <w:szCs w:val="20"/>
-                <w:lang w:val="en-GB"/>
-              </w:rPr>
-            </w:pPr>
           </w:p>
         </w:tc>
         <w:tc>
           <w:tcPr>
-            <w:tcW w:w="1808" w:type="dxa"/>
+            <w:tcW w:w="1788" w:type="dxa"/>
             <w:shd w:val="clear" w:color="auto" w:fill="auto"/>
           </w:tcPr>
           <w:p>
@@ -26431,6 +26472,65 @@
                 <w:lang w:val="en-GB"/>
               </w:rPr>
               <w:t>Right: 16</w:t>
+            </w:r>
+          </w:p>
+        </w:tc>
+        <w:tc>
+          <w:tcPr>
+            <w:tcW w:w="1657" w:type="dxa"/>
+          </w:tcPr>
+          <w:p>
+            <w:pPr>
+              <w:shd w:val="clear" w:color="auto" w:fill="F1A983" w:themeFill="accent2" w:themeFillTint="99"/>
+              <w:rPr>
+                <w:sz w:val="20"/>
+                <w:szCs w:val="20"/>
+                <w:lang w:val="en-GB"/>
+              </w:rPr>
+            </w:pPr>
+            <w:r>
+              <w:rPr>
+                <w:sz w:val="20"/>
+                <w:szCs w:val="20"/>
+                <w:lang w:val="en-GB"/>
+              </w:rPr>
+              <w:t>Total:</w:t>
+            </w:r>
+          </w:p>
+          <w:p>
+            <w:pPr>
+              <w:shd w:val="clear" w:color="auto" w:fill="F1A983" w:themeFill="accent2" w:themeFillTint="99"/>
+              <w:rPr>
+                <w:sz w:val="20"/>
+                <w:szCs w:val="20"/>
+                <w:lang w:val="en-GB"/>
+              </w:rPr>
+            </w:pPr>
+            <w:r>
+              <w:rPr>
+                <w:sz w:val="20"/>
+                <w:szCs w:val="20"/>
+                <w:lang w:val="en-GB"/>
+              </w:rPr>
+              <w:t>Left:</w:t>
+            </w:r>
+          </w:p>
+          <w:p>
+            <w:pPr>
+              <w:shd w:val="clear" w:color="auto" w:fill="F1A983" w:themeFill="accent2" w:themeFillTint="99"/>
+              <w:rPr>
+                <w:sz w:val="20"/>
+                <w:szCs w:val="20"/>
+                <w:lang w:val="en-GB"/>
+              </w:rPr>
+            </w:pPr>
+            <w:r>
+              <w:rPr>
+                <w:sz w:val="20"/>
+                <w:szCs w:val="20"/>
+                <w:lang w:val="en-GB"/>
+              </w:rPr>
+              <w:t>Right:</w:t>
             </w:r>
           </w:p>
         </w:tc>
@@ -26438,7 +26538,7 @@
       <w:tr>
         <w:tc>
           <w:tcPr>
-            <w:tcW w:w="2335" w:type="dxa"/>
+            <w:tcW w:w="1271" w:type="dxa"/>
             <w:shd w:val="clear" w:color="auto" w:fill="B3E5A1" w:themeFill="accent6" w:themeFillTint="66"/>
           </w:tcPr>
           <w:p>
@@ -26455,29 +26555,13 @@
                 <w:szCs w:val="20"/>
                 <w:lang w:val="en-GB"/>
               </w:rPr>
-              <w:t>Stance towards economic migration and labour rights</w:t>
-            </w:r>
-            <w:r>
-              <w:rPr>
-                <w:sz w:val="20"/>
-                <w:szCs w:val="20"/>
-                <w:lang w:val="en-GB"/>
-              </w:rPr>
-              <w:t xml:space="preserve"> of </w:t>
-            </w:r>
-            <w:r>
-              <w:rPr>
-                <w:sz w:val="20"/>
-                <w:szCs w:val="20"/>
-                <w:lang w:val="en-GB"/>
-              </w:rPr>
-              <w:t>migrant</w:t>
+              <w:t>Stance towards economic migration and labour rights of migrant</w:t>
             </w:r>
           </w:p>
         </w:tc>
         <w:tc>
           <w:tcPr>
-            <w:tcW w:w="3109" w:type="dxa"/>
+            <w:tcW w:w="2977" w:type="dxa"/>
             <w:shd w:val="clear" w:color="auto" w:fill="auto"/>
           </w:tcPr>
           <w:p>
@@ -26500,7 +26584,7 @@
         </w:tc>
         <w:tc>
           <w:tcPr>
-            <w:tcW w:w="3269" w:type="dxa"/>
+            <w:tcW w:w="3685" w:type="dxa"/>
             <w:shd w:val="clear" w:color="auto" w:fill="auto"/>
           </w:tcPr>
           <w:p>
@@ -26748,7 +26832,7 @@
         </w:tc>
         <w:tc>
           <w:tcPr>
-            <w:tcW w:w="3756" w:type="dxa"/>
+            <w:tcW w:w="2899" w:type="dxa"/>
             <w:shd w:val="clear" w:color="auto" w:fill="auto"/>
           </w:tcPr>
           <w:p>
@@ -26820,7 +26904,7 @@
         </w:tc>
         <w:tc>
           <w:tcPr>
-            <w:tcW w:w="1808" w:type="dxa"/>
+            <w:tcW w:w="1788" w:type="dxa"/>
             <w:shd w:val="clear" w:color="auto" w:fill="auto"/>
           </w:tcPr>
           <w:p>
@@ -26892,6 +26976,75 @@
               </w:rPr>
               <w:t>Right: 6</w:t>
             </w:r>
+          </w:p>
+        </w:tc>
+        <w:tc>
+          <w:tcPr>
+            <w:tcW w:w="1657" w:type="dxa"/>
+          </w:tcPr>
+          <w:p>
+            <w:pPr>
+              <w:shd w:val="clear" w:color="auto" w:fill="B3E5A1" w:themeFill="accent6" w:themeFillTint="66"/>
+              <w:rPr>
+                <w:sz w:val="20"/>
+                <w:szCs w:val="20"/>
+                <w:lang w:val="en-GB"/>
+              </w:rPr>
+            </w:pPr>
+            <w:r>
+              <w:rPr>
+                <w:sz w:val="20"/>
+                <w:szCs w:val="20"/>
+                <w:lang w:val="en-GB"/>
+              </w:rPr>
+              <w:t>Total:</w:t>
+            </w:r>
+          </w:p>
+          <w:p>
+            <w:pPr>
+              <w:shd w:val="clear" w:color="auto" w:fill="B3E5A1" w:themeFill="accent6" w:themeFillTint="66"/>
+              <w:rPr>
+                <w:sz w:val="20"/>
+                <w:szCs w:val="20"/>
+                <w:lang w:val="en-GB"/>
+              </w:rPr>
+            </w:pPr>
+            <w:r>
+              <w:rPr>
+                <w:sz w:val="20"/>
+                <w:szCs w:val="20"/>
+                <w:lang w:val="en-GB"/>
+              </w:rPr>
+              <w:t>Left:</w:t>
+            </w:r>
+          </w:p>
+          <w:p>
+            <w:pPr>
+              <w:shd w:val="clear" w:color="auto" w:fill="B3E5A1" w:themeFill="accent6" w:themeFillTint="66"/>
+              <w:rPr>
+                <w:sz w:val="20"/>
+                <w:szCs w:val="20"/>
+                <w:lang w:val="en-GB"/>
+              </w:rPr>
+            </w:pPr>
+            <w:r>
+              <w:rPr>
+                <w:sz w:val="20"/>
+                <w:szCs w:val="20"/>
+                <w:lang w:val="en-GB"/>
+              </w:rPr>
+              <w:t>Right:</w:t>
+            </w:r>
+          </w:p>
+          <w:p>
+            <w:pPr>
+              <w:shd w:val="clear" w:color="auto" w:fill="B3E5A1" w:themeFill="accent6" w:themeFillTint="66"/>
+              <w:rPr>
+                <w:sz w:val="20"/>
+                <w:szCs w:val="20"/>
+                <w:lang w:val="en-GB"/>
+              </w:rPr>
+            </w:pPr>
           </w:p>
         </w:tc>
       </w:tr>

</xml_diff>